<commit_message>
Update picture included in the rules document
</commit_message>
<xml_diff>
--- a/Jersi-version-2-les-regles.docx
+++ b/Jersi-version-2-les-regles.docx
@@ -14,7 +14,6 @@
           <w:szCs w:val="96"/>
         </w:rPr>
       </w:pPr>
-      <w:bookmarkStart w:id="0" w:name="_GoBack"/>
       <w:r>
         <w:rPr>
           <w:rFonts w:ascii="Segoe Script" w:hAnsi="Segoe Script"/>
@@ -101,7 +100,7 @@
           <w:shd w:val="clear" w:color="auto" w:fill="auto"/>
         </w:rPr>
       </w:pPr>
-      <w:bookmarkStart w:id="1" w:name="_Ref12196014"/>
+      <w:bookmarkStart w:id="0" w:name="_Ref12196014"/>
       <w:r>
         <w:rPr>
           <w:rStyle w:val="Titre1Car"/>
@@ -110,7 +109,7 @@
         </w:rPr>
         <w:t>Matériel</w:t>
       </w:r>
-      <w:bookmarkEnd w:id="1"/>
+      <w:bookmarkEnd w:id="0"/>
     </w:p>
     <w:p>
       <w:r>
@@ -206,14 +205,12 @@
             <w:r>
               <w:t xml:space="preserve">1 </w:t>
             </w:r>
-            <w:proofErr w:type="spellStart"/>
             <w:r>
               <w:rPr>
                 <w:b/>
               </w:rPr>
               <w:t>kunti</w:t>
             </w:r>
-            <w:proofErr w:type="spellEnd"/>
             <w:r>
               <w:t xml:space="preserve">  </w:t>
             </w:r>
@@ -366,14 +363,12 @@
             <w:r>
               <w:t xml:space="preserve"> </w:t>
             </w:r>
-            <w:proofErr w:type="spellStart"/>
             <w:r>
               <w:rPr>
                 <w:b/>
               </w:rPr>
               <w:t>cukla</w:t>
             </w:r>
-            <w:proofErr w:type="spellEnd"/>
             <w:r>
               <w:t xml:space="preserve"> </w:t>
             </w:r>
@@ -889,14 +884,12 @@
             <w:r>
               <w:t xml:space="preserve"> </w:t>
             </w:r>
-            <w:proofErr w:type="spellStart"/>
             <w:r>
               <w:rPr>
                 <w:b/>
               </w:rPr>
               <w:t>kuctai</w:t>
             </w:r>
-            <w:proofErr w:type="spellEnd"/>
             <w:r>
               <w:t xml:space="preserve"> </w:t>
             </w:r>
@@ -1412,14 +1405,12 @@
             <w:r>
               <w:t xml:space="preserve"> </w:t>
             </w:r>
-            <w:proofErr w:type="spellStart"/>
             <w:r>
               <w:rPr>
                 <w:b/>
               </w:rPr>
               <w:t>kurfa</w:t>
             </w:r>
-            <w:proofErr w:type="spellEnd"/>
             <w:r>
               <w:t xml:space="preserve"> </w:t>
             </w:r>
@@ -2009,7 +2000,6 @@
       <w:r>
         <w:t xml:space="preserve">Être le premier à capturer le </w:t>
       </w:r>
-      <w:proofErr w:type="spellStart"/>
       <w:r>
         <w:rPr>
           <w:b/>
@@ -2017,7 +2007,6 @@
         </w:rPr>
         <w:t>kunti</w:t>
       </w:r>
-      <w:proofErr w:type="spellEnd"/>
       <w:r>
         <w:t xml:space="preserve"> adverse.</w:t>
       </w:r>
@@ -2030,7 +2019,7 @@
           <w:b/>
         </w:rPr>
       </w:pPr>
-      <w:bookmarkStart w:id="2" w:name="_Ref10661828"/>
+      <w:bookmarkStart w:id="1" w:name="_Ref10661828"/>
       <w:r>
         <w:rPr>
           <w:rStyle w:val="Titre1Car"/>
@@ -2039,7 +2028,7 @@
         <w:lastRenderedPageBreak/>
         <w:t>Préparation</w:t>
       </w:r>
-      <w:bookmarkEnd w:id="2"/>
+      <w:bookmarkEnd w:id="1"/>
     </w:p>
     <w:p>
       <w:r>
@@ -2203,7 +2192,7 @@
           <w:b/>
         </w:rPr>
       </w:pPr>
-      <w:bookmarkStart w:id="3" w:name="_Ref10393984"/>
+      <w:bookmarkStart w:id="2" w:name="_Ref10393984"/>
       <w:r>
         <w:rPr>
           <w:rStyle w:val="Titre1Car"/>
@@ -2211,7 +2200,7 @@
         </w:rPr>
         <w:t>Empilement</w:t>
       </w:r>
-      <w:bookmarkEnd w:id="3"/>
+      <w:bookmarkEnd w:id="2"/>
     </w:p>
     <w:p>
       <w:r>
@@ -2259,7 +2248,6 @@
       <w:r>
         <w:t xml:space="preserve">Le </w:t>
       </w:r>
-      <w:proofErr w:type="spellStart"/>
       <w:r>
         <w:rPr>
           <w:b/>
@@ -2267,7 +2255,6 @@
         </w:rPr>
         <w:t>kunti</w:t>
       </w:r>
-      <w:proofErr w:type="spellEnd"/>
       <w:r>
         <w:t xml:space="preserve"> peut se placer dans une pile de hauteur 2, mais uniquement à son sommet.</w:t>
       </w:r>
@@ -3576,13 +3563,8 @@
         <w:t>D’abord p</w:t>
       </w:r>
       <w:r>
-        <w:t xml:space="preserve">lacer les </w:t>
-      </w:r>
-      <w:proofErr w:type="spellStart"/>
-      <w:r>
-        <w:t>kunti</w:t>
-      </w:r>
-      <w:proofErr w:type="spellEnd"/>
+        <w:t>lacer les kunti</w:t>
+      </w:r>
       <w:r>
         <w:t>, puis m</w:t>
       </w:r>
@@ -6227,28 +6209,24 @@
                 <w:numId w:val="8"/>
               </w:numPr>
             </w:pPr>
-            <w:proofErr w:type="spellStart"/>
             <w:r>
               <w:rPr>
                 <w:b/>
               </w:rPr>
               <w:t>cukla</w:t>
             </w:r>
-            <w:proofErr w:type="spellEnd"/>
             <w:r>
               <w:t xml:space="preserve"> </w:t>
             </w:r>
             <w:r>
               <w:t xml:space="preserve">bat </w:t>
             </w:r>
-            <w:proofErr w:type="spellStart"/>
             <w:r>
               <w:rPr>
                 <w:b/>
               </w:rPr>
               <w:t>kuctai</w:t>
             </w:r>
-            <w:proofErr w:type="spellEnd"/>
             <w:r>
               <w:t> </w:t>
             </w:r>
@@ -6264,28 +6242,24 @@
                 <w:numId w:val="8"/>
               </w:numPr>
             </w:pPr>
-            <w:proofErr w:type="spellStart"/>
             <w:r>
               <w:rPr>
                 <w:b/>
               </w:rPr>
               <w:t>kuctai</w:t>
             </w:r>
-            <w:proofErr w:type="spellEnd"/>
             <w:r>
               <w:t xml:space="preserve"> </w:t>
             </w:r>
             <w:r>
               <w:t xml:space="preserve">bat </w:t>
             </w:r>
-            <w:proofErr w:type="spellStart"/>
             <w:r>
               <w:rPr>
                 <w:b/>
               </w:rPr>
               <w:t>kurfa</w:t>
             </w:r>
-            <w:proofErr w:type="spellEnd"/>
             <w:r>
               <w:t> </w:t>
             </w:r>
@@ -6301,28 +6275,24 @@
                 <w:numId w:val="8"/>
               </w:numPr>
             </w:pPr>
-            <w:proofErr w:type="spellStart"/>
             <w:r>
               <w:rPr>
                 <w:b/>
               </w:rPr>
               <w:t>kurfa</w:t>
             </w:r>
-            <w:proofErr w:type="spellEnd"/>
             <w:r>
               <w:t xml:space="preserve"> </w:t>
             </w:r>
             <w:r>
               <w:t xml:space="preserve">bat </w:t>
             </w:r>
-            <w:proofErr w:type="spellStart"/>
             <w:r>
               <w:rPr>
                 <w:b/>
               </w:rPr>
               <w:t>cukla</w:t>
             </w:r>
-            <w:proofErr w:type="spellEnd"/>
             <w:r>
               <w:t> ;</w:t>
             </w:r>
@@ -6335,61 +6305,51 @@
                 <w:numId w:val="8"/>
               </w:numPr>
             </w:pPr>
-            <w:proofErr w:type="spellStart"/>
             <w:r>
               <w:rPr>
                 <w:b/>
               </w:rPr>
               <w:t>cukla</w:t>
             </w:r>
-            <w:proofErr w:type="spellEnd"/>
             <w:r>
               <w:t xml:space="preserve">, </w:t>
             </w:r>
-            <w:proofErr w:type="spellStart"/>
             <w:r>
               <w:rPr>
                 <w:b/>
               </w:rPr>
               <w:t>kurfa</w:t>
             </w:r>
-            <w:proofErr w:type="spellEnd"/>
             <w:r>
               <w:t xml:space="preserve"> </w:t>
             </w:r>
             <w:r>
               <w:t xml:space="preserve">et </w:t>
             </w:r>
-            <w:proofErr w:type="spellStart"/>
             <w:r>
               <w:rPr>
                 <w:b/>
               </w:rPr>
               <w:t>kuctai</w:t>
             </w:r>
-            <w:proofErr w:type="spellEnd"/>
             <w:r>
               <w:t xml:space="preserve"> </w:t>
             </w:r>
             <w:r>
               <w:t xml:space="preserve">battent </w:t>
             </w:r>
-            <w:proofErr w:type="spellStart"/>
-            <w:proofErr w:type="gramStart"/>
             <w:r>
               <w:rPr>
                 <w:b/>
               </w:rPr>
               <w:t>kunti</w:t>
             </w:r>
-            <w:proofErr w:type="spellEnd"/>
             <w:r>
               <w:t> </w:t>
             </w:r>
             <w:r>
               <w:t>.</w:t>
             </w:r>
-            <w:proofErr w:type="gramEnd"/>
           </w:p>
         </w:tc>
         <w:tc>
@@ -6592,11 +6552,9 @@
                               <wps:txbx>
                                 <w:txbxContent>
                                   <w:p>
-                                    <w:proofErr w:type="spellStart"/>
                                     <w:r>
                                       <w:t>kunti</w:t>
                                     </w:r>
-                                    <w:proofErr w:type="spellEnd"/>
                                   </w:p>
                                 </w:txbxContent>
                               </wps:txbx>
@@ -6633,14 +6591,12 @@
                                         <w:szCs w:val="24"/>
                                       </w:rPr>
                                     </w:pPr>
-                                    <w:proofErr w:type="spellStart"/>
                                     <w:r>
                                       <w:rPr>
                                         <w:rFonts w:ascii="Calibri" w:eastAsia="Calibri" w:hAnsi="Calibri"/>
                                       </w:rPr>
                                       <w:t>cukla</w:t>
                                     </w:r>
-                                    <w:proofErr w:type="spellEnd"/>
                                   </w:p>
                                 </w:txbxContent>
                               </wps:txbx>
@@ -6677,14 +6633,12 @@
                                         <w:szCs w:val="24"/>
                                       </w:rPr>
                                     </w:pPr>
-                                    <w:proofErr w:type="spellStart"/>
                                     <w:r>
                                       <w:rPr>
                                         <w:rFonts w:ascii="Calibri" w:eastAsia="Calibri" w:hAnsi="Calibri"/>
                                       </w:rPr>
                                       <w:t>kurfa</w:t>
                                     </w:r>
-                                    <w:proofErr w:type="spellEnd"/>
                                   </w:p>
                                 </w:txbxContent>
                               </wps:txbx>
@@ -6721,14 +6675,12 @@
                                         <w:szCs w:val="24"/>
                                       </w:rPr>
                                     </w:pPr>
-                                    <w:proofErr w:type="spellStart"/>
                                     <w:r>
                                       <w:rPr>
                                         <w:rFonts w:ascii="Calibri" w:eastAsia="Calibri" w:hAnsi="Calibri"/>
                                       </w:rPr>
                                       <w:t>kuctai</w:t>
                                     </w:r>
-                                    <w:proofErr w:type="spellEnd"/>
                                   </w:p>
                                 </w:txbxContent>
                               </wps:txbx>
@@ -7014,11 +6966,9 @@
                         <v:textbox>
                           <w:txbxContent>
                             <w:p>
-                              <w:proofErr w:type="spellStart"/>
                               <w:r>
                                 <w:t>kunti</w:t>
                               </w:r>
-                              <w:proofErr w:type="spellEnd"/>
                             </w:p>
                           </w:txbxContent>
                         </v:textbox>
@@ -7034,14 +6984,12 @@
                                   <w:szCs w:val="24"/>
                                 </w:rPr>
                               </w:pPr>
-                              <w:proofErr w:type="spellStart"/>
                               <w:r>
                                 <w:rPr>
                                   <w:rFonts w:ascii="Calibri" w:eastAsia="Calibri" w:hAnsi="Calibri"/>
                                 </w:rPr>
                                 <w:t>cukla</w:t>
                               </w:r>
-                              <w:proofErr w:type="spellEnd"/>
                             </w:p>
                           </w:txbxContent>
                         </v:textbox>
@@ -7057,14 +7005,12 @@
                                   <w:szCs w:val="24"/>
                                 </w:rPr>
                               </w:pPr>
-                              <w:proofErr w:type="spellStart"/>
                               <w:r>
                                 <w:rPr>
                                   <w:rFonts w:ascii="Calibri" w:eastAsia="Calibri" w:hAnsi="Calibri"/>
                                 </w:rPr>
                                 <w:t>kurfa</w:t>
                               </w:r>
-                              <w:proofErr w:type="spellEnd"/>
                             </w:p>
                           </w:txbxContent>
                         </v:textbox>
@@ -7080,14 +7026,12 @@
                                   <w:szCs w:val="24"/>
                                 </w:rPr>
                               </w:pPr>
-                              <w:proofErr w:type="spellStart"/>
                               <w:r>
                                 <w:rPr>
                                   <w:rFonts w:ascii="Calibri" w:eastAsia="Calibri" w:hAnsi="Calibri"/>
                                 </w:rPr>
                                 <w:t>kuctai</w:t>
                               </w:r>
-                              <w:proofErr w:type="spellEnd"/>
                             </w:p>
                           </w:txbxContent>
                         </v:textbox>
@@ -8859,15 +8803,7 @@
           </w:tcPr>
           <w:p>
             <w:r>
-              <w:t>Déplacer la pile « </w:t>
-            </w:r>
-            <w:proofErr w:type="spellStart"/>
-            <w:r>
-              <w:t>a+b</w:t>
-            </w:r>
-            <w:proofErr w:type="spellEnd"/>
-            <w:r>
-              <w:t> ».</w:t>
+              <w:t>Déplacer la pile « a+b ».</w:t>
             </w:r>
           </w:p>
           <w:p>
@@ -9486,15 +9422,7 @@
           </w:tcPr>
           <w:p>
             <w:r>
-              <w:t>Déplacer la pile « </w:t>
-            </w:r>
-            <w:proofErr w:type="spellStart"/>
-            <w:r>
-              <w:t>a+b</w:t>
-            </w:r>
-            <w:proofErr w:type="spellEnd"/>
-            <w:r>
-              <w:t> ».</w:t>
+              <w:t>Déplacer la pile « a+b ».</w:t>
             </w:r>
           </w:p>
           <w:p>
@@ -10399,14 +10327,12 @@
       <w:r>
         <w:t xml:space="preserve">orsqu’un joueur capture le </w:t>
       </w:r>
-      <w:proofErr w:type="spellStart"/>
       <w:r>
         <w:rPr>
           <w:b/>
         </w:rPr>
         <w:t>kunti</w:t>
       </w:r>
-      <w:proofErr w:type="spellEnd"/>
       <w:r>
         <w:t xml:space="preserve"> adverse</w:t>
       </w:r>
@@ -10427,7 +10353,6 @@
       <w:r>
         <w:t xml:space="preserve"> joueur dispose uniquement du </w:t>
       </w:r>
-      <w:proofErr w:type="spellStart"/>
       <w:r>
         <w:rPr>
           <w:b/>
@@ -10435,7 +10360,6 @@
         </w:rPr>
         <w:t>kunti</w:t>
       </w:r>
-      <w:proofErr w:type="spellEnd"/>
       <w:r>
         <w:t xml:space="preserve"> et d’une seule sorte de forme, alors la partie devra être stoppée au plus tard après 20 tours de jeu accomplis (10 tours de </w:t>
       </w:r>
@@ -10462,7 +10386,6 @@
       <w:r>
         <w:t xml:space="preserve">). Si aucun </w:t>
       </w:r>
-      <w:proofErr w:type="spellStart"/>
       <w:r>
         <w:rPr>
           <w:b/>
@@ -10470,7 +10393,6 @@
         </w:rPr>
         <w:t>kunti</w:t>
       </w:r>
-      <w:proofErr w:type="spellEnd"/>
       <w:r>
         <w:t xml:space="preserve"> n’est capturé après ces 20 tours, alors les règles suivantes </w:t>
       </w:r>
@@ -10670,39 +10592,7 @@
     </w:p>
     <w:p>
       <w:r>
-        <w:t xml:space="preserve">Chaque pose de départ se note par la lettre identifiant la forme, puis « : » et la position. L’identifiant d’une forme est sa deuxième consonne : « N » pour </w:t>
-      </w:r>
-      <w:proofErr w:type="spellStart"/>
-      <w:r>
-        <w:t>kunti</w:t>
-      </w:r>
-      <w:proofErr w:type="spellEnd"/>
-      <w:r>
-        <w:t xml:space="preserve">, « K » pour </w:t>
-      </w:r>
-      <w:proofErr w:type="spellStart"/>
-      <w:r>
-        <w:t>cukla</w:t>
-      </w:r>
-      <w:proofErr w:type="spellEnd"/>
-      <w:r>
-        <w:t xml:space="preserve">, « C » pour </w:t>
-      </w:r>
-      <w:proofErr w:type="spellStart"/>
-      <w:r>
-        <w:t>kuctai</w:t>
-      </w:r>
-      <w:proofErr w:type="spellEnd"/>
-      <w:r>
-        <w:t xml:space="preserve"> et « R » pour </w:t>
-      </w:r>
-      <w:proofErr w:type="spellStart"/>
-      <w:r>
-        <w:t>kurfa</w:t>
-      </w:r>
-      <w:proofErr w:type="spellEnd"/>
-      <w:r>
-        <w:t>.</w:t>
+        <w:t>Chaque pose de départ se note par la lettre identifiant la forme, puis « : » et la position. L’identifiant d’une forme est sa deuxième consonne : « N » pour kunti, « K » pour cukla, « C » pour kuctai et « R » pour kurfa.</w:t>
       </w:r>
     </w:p>
     <w:p>
@@ -10747,7 +10637,6 @@
                 <w:b/>
               </w:rPr>
             </w:pPr>
-            <w:proofErr w:type="gramStart"/>
             <w:r>
               <w:rPr>
                 <w:rFonts w:ascii="Courier New" w:hAnsi="Courier New" w:cs="Courier New"/>
@@ -10772,7 +10661,6 @@
               </w:rPr>
               <w:t>a</w:t>
             </w:r>
-            <w:proofErr w:type="gramEnd"/>
             <w:r>
               <w:rPr>
                 <w:rFonts w:ascii="Courier New" w:hAnsi="Courier New" w:cs="Courier New"/>
@@ -11033,7 +10921,6 @@
       <w:r>
         <w:t xml:space="preserve">Chaque mouvement se note par la position de départ, suivie de « - » pour 1 forme ou de « = » pour 2 formes déplacées. On ajoute « ! » à la fin du mouvement pour signaler une prise. Pour la prise finale du </w:t>
       </w:r>
-      <w:proofErr w:type="spellStart"/>
       <w:r>
         <w:rPr>
           <w:b/>
@@ -11041,7 +10928,6 @@
         </w:rPr>
         <w:t>kunti</w:t>
       </w:r>
-      <w:proofErr w:type="spellEnd"/>
       <w:r>
         <w:t>, on ajoute « !! ». Le second mouvement est noté en continuant après la position d’arrivée du premier mouvement.</w:t>
       </w:r>
@@ -11159,18 +11045,8 @@
                 <w:b/>
                 <w:color w:val="FFFFFF" w:themeColor="background1"/>
               </w:rPr>
-              <w:t>d7=e8-f</w:t>
-            </w:r>
-            <w:proofErr w:type="gramStart"/>
-            <w:r>
-              <w:rPr>
-                <w:rFonts w:ascii="Courier New" w:hAnsi="Courier New" w:cs="Courier New"/>
-                <w:b/>
-                <w:color w:val="FFFFFF" w:themeColor="background1"/>
-              </w:rPr>
-              <w:t>7!</w:t>
-            </w:r>
-            <w:proofErr w:type="gramEnd"/>
+              <w:t>d7=e8-f7!</w:t>
+            </w:r>
             <w:r>
               <w:rPr>
                 <w:rFonts w:ascii="Courier New" w:hAnsi="Courier New" w:cs="Courier New"/>
@@ -11225,18 +11101,8 @@
                 <w:b/>
                 <w:color w:val="FFFFFF" w:themeColor="background1"/>
               </w:rPr>
-              <w:t>f7=g</w:t>
-            </w:r>
-            <w:proofErr w:type="gramStart"/>
-            <w:r>
-              <w:rPr>
-                <w:rFonts w:ascii="Courier New" w:hAnsi="Courier New" w:cs="Courier New"/>
-                <w:b/>
-                <w:color w:val="FFFFFF" w:themeColor="background1"/>
-              </w:rPr>
-              <w:t>6!</w:t>
-            </w:r>
-            <w:proofErr w:type="gramEnd"/>
+              <w:t>f7=g6!</w:t>
+            </w:r>
             <w:r>
               <w:rPr>
                 <w:rFonts w:ascii="Courier New" w:hAnsi="Courier New" w:cs="Courier New"/>
@@ -11300,16 +11166,7 @@
                 <w:b/>
                 <w:color w:val="FFFFFF" w:themeColor="background1"/>
               </w:rPr>
-              <w:t>6=i</w:t>
-            </w:r>
-            <w:proofErr w:type="gramStart"/>
-            <w:r>
-              <w:rPr>
-                <w:rFonts w:ascii="Courier New" w:hAnsi="Courier New" w:cs="Courier New"/>
-                <w:b/>
-                <w:color w:val="FFFFFF" w:themeColor="background1"/>
-              </w:rPr>
-              <w:t>4!</w:t>
+              <w:t>6=i4!</w:t>
             </w:r>
             <w:r>
               <w:rPr>
@@ -11319,7 +11176,6 @@
               </w:rPr>
               <w:t>-</w:t>
             </w:r>
-            <w:proofErr w:type="gramEnd"/>
             <w:r>
               <w:rPr>
                 <w:rFonts w:ascii="Courier New" w:hAnsi="Courier New" w:cs="Courier New"/>
@@ -11396,21 +11252,8 @@
       <w:r>
         <w:t xml:space="preserve"> mise au point de 1955 à 1989 par le « </w:t>
       </w:r>
-      <w:proofErr w:type="spellStart"/>
-      <w:r>
-        <w:t>Logical</w:t>
-      </w:r>
-      <w:proofErr w:type="spellEnd"/>
-      <w:r>
-        <w:t xml:space="preserve"> </w:t>
-      </w:r>
-      <w:proofErr w:type="spellStart"/>
-      <w:r>
-        <w:t>Language</w:t>
-      </w:r>
-      <w:proofErr w:type="spellEnd"/>
-      <w:r>
-        <w:t xml:space="preserve"> Group</w:t>
+      <w:r>
+        <w:t>Logical Language Group</w:t>
       </w:r>
       <w:r>
         <w:t> » :</w:t>
@@ -11427,14 +11270,12 @@
       <w:r>
         <w:t>« </w:t>
       </w:r>
-      <w:proofErr w:type="spellStart"/>
       <w:r>
         <w:rPr>
           <w:b/>
         </w:rPr>
         <w:t>jersi</w:t>
       </w:r>
-      <w:proofErr w:type="spellEnd"/>
       <w:r>
         <w:t> »</w:t>
       </w:r>
@@ -11442,28 +11283,7 @@
         <w:t>, prononcé</w:t>
       </w:r>
       <w:r>
-        <w:t xml:space="preserve"> [</w:t>
-      </w:r>
-      <w:proofErr w:type="spellStart"/>
-      <w:r>
-        <w:t>j.è.r.</w:t>
-      </w:r>
-      <w:proofErr w:type="gramStart"/>
-      <w:r>
-        <w:t>ss.i</w:t>
-      </w:r>
-      <w:proofErr w:type="spellEnd"/>
-      <w:proofErr w:type="gramEnd"/>
-      <w:r>
-        <w:t xml:space="preserve"> / </w:t>
-      </w:r>
-      <w:proofErr w:type="spellStart"/>
-      <w:r>
-        <w:t>j.é.r.ss.i</w:t>
-      </w:r>
-      <w:proofErr w:type="spellEnd"/>
-      <w:r>
-        <w:t>]</w:t>
+        <w:t xml:space="preserve"> [j.è.r.ss.i / j.é.r.ss.i]</w:t>
       </w:r>
       <w:r>
         <w:t xml:space="preserve"> en français ou</w:t>
@@ -11498,14 +11318,12 @@
       <w:r>
         <w:t>« </w:t>
       </w:r>
-      <w:proofErr w:type="spellStart"/>
       <w:r>
         <w:rPr>
           <w:b/>
         </w:rPr>
         <w:t>kunti</w:t>
       </w:r>
-      <w:proofErr w:type="spellEnd"/>
       <w:r>
         <w:t> »</w:t>
       </w:r>
@@ -11513,20 +11331,7 @@
         <w:t>, prononcé</w:t>
       </w:r>
       <w:r>
-        <w:t xml:space="preserve"> [</w:t>
-      </w:r>
-      <w:proofErr w:type="spellStart"/>
-      <w:r>
-        <w:t>k.ou.n.</w:t>
-      </w:r>
-      <w:proofErr w:type="gramStart"/>
-      <w:r>
-        <w:t>t.i</w:t>
-      </w:r>
-      <w:proofErr w:type="spellEnd"/>
-      <w:proofErr w:type="gramEnd"/>
-      <w:r>
-        <w:t>]</w:t>
+        <w:t xml:space="preserve"> [k.ou.n.t.i]</w:t>
       </w:r>
       <w:r>
         <w:t xml:space="preserve"> </w:t>
@@ -11538,15 +11343,7 @@
         <w:t xml:space="preserve"> </w:t>
       </w:r>
       <w:r>
-        <w:t>/ˈ</w:t>
-      </w:r>
-      <w:proofErr w:type="spellStart"/>
-      <w:r>
-        <w:t>kun.ti</w:t>
-      </w:r>
-      <w:proofErr w:type="spellEnd"/>
-      <w:r>
-        <w:t xml:space="preserve">/ </w:t>
+        <w:t xml:space="preserve">/ˈkun.ti/ </w:t>
       </w:r>
       <w:r>
         <w:t xml:space="preserve">en </w:t>
@@ -11575,14 +11372,12 @@
       <w:r>
         <w:t>« </w:t>
       </w:r>
-      <w:proofErr w:type="spellStart"/>
       <w:r>
         <w:rPr>
           <w:b/>
         </w:rPr>
         <w:t>cukla</w:t>
       </w:r>
-      <w:proofErr w:type="spellEnd"/>
       <w:r>
         <w:t> »</w:t>
       </w:r>
@@ -11590,20 +11385,7 @@
         <w:t>, prononcé</w:t>
       </w:r>
       <w:r>
-        <w:t xml:space="preserve"> [</w:t>
-      </w:r>
-      <w:proofErr w:type="spellStart"/>
-      <w:r>
-        <w:t>ch.ou.k.</w:t>
-      </w:r>
-      <w:proofErr w:type="gramStart"/>
-      <w:r>
-        <w:t>l.a</w:t>
-      </w:r>
-      <w:proofErr w:type="spellEnd"/>
-      <w:proofErr w:type="gramEnd"/>
-      <w:r>
-        <w:t>]</w:t>
+        <w:t xml:space="preserve"> [ch.ou.k.l.a]</w:t>
       </w:r>
       <w:r>
         <w:t xml:space="preserve"> </w:t>
@@ -11615,15 +11397,7 @@
         <w:t xml:space="preserve"> </w:t>
       </w:r>
       <w:r>
-        <w:t>/ˈ</w:t>
-      </w:r>
-      <w:proofErr w:type="spellStart"/>
-      <w:r>
-        <w:t>ʃukla</w:t>
-      </w:r>
-      <w:proofErr w:type="spellEnd"/>
-      <w:r>
-        <w:t xml:space="preserve">/ </w:t>
+        <w:t xml:space="preserve">/ˈʃukla/ </w:t>
       </w:r>
       <w:r>
         <w:t xml:space="preserve">en </w:t>
@@ -11652,14 +11426,12 @@
       <w:r>
         <w:t>« </w:t>
       </w:r>
-      <w:proofErr w:type="spellStart"/>
       <w:r>
         <w:rPr>
           <w:b/>
         </w:rPr>
         <w:t>kuctai</w:t>
       </w:r>
-      <w:proofErr w:type="spellEnd"/>
       <w:r>
         <w:t> </w:t>
       </w:r>
@@ -11673,20 +11445,7 @@
         <w:t xml:space="preserve"> </w:t>
       </w:r>
       <w:r>
-        <w:t>[</w:t>
-      </w:r>
-      <w:proofErr w:type="spellStart"/>
-      <w:proofErr w:type="gramStart"/>
-      <w:r>
-        <w:t>k.ou.ch</w:t>
-      </w:r>
-      <w:proofErr w:type="gramEnd"/>
-      <w:r>
-        <w:t>.t.aï</w:t>
-      </w:r>
-      <w:proofErr w:type="spellEnd"/>
-      <w:r>
-        <w:t>]</w:t>
+        <w:t>[k.ou.ch.t.aï]</w:t>
       </w:r>
       <w:r>
         <w:t xml:space="preserve"> </w:t>
@@ -11701,21 +11460,13 @@
         <w:t>/</w:t>
       </w:r>
       <w:r>
-        <w:t>ˈ</w:t>
-      </w:r>
-      <w:proofErr w:type="spellStart"/>
-      <w:r>
-        <w:t>kuʃ</w:t>
+        <w:t>ˈkuʃ</w:t>
       </w:r>
       <w:r>
         <w:t>t</w:t>
       </w:r>
       <w:r>
-        <w:t>aɪ</w:t>
-      </w:r>
-      <w:proofErr w:type="spellEnd"/>
-      <w:r>
-        <w:t>̯</w:t>
+        <w:t>aɪ̯</w:t>
       </w:r>
       <w:r>
         <w:t xml:space="preserve">/ </w:t>
@@ -11747,14 +11498,12 @@
       <w:r>
         <w:t>« </w:t>
       </w:r>
-      <w:proofErr w:type="spellStart"/>
       <w:r>
         <w:rPr>
           <w:b/>
         </w:rPr>
         <w:t>kurfa</w:t>
       </w:r>
-      <w:proofErr w:type="spellEnd"/>
       <w:r>
         <w:t> »</w:t>
       </w:r>
@@ -11762,20 +11511,7 @@
         <w:t>, prononcé</w:t>
       </w:r>
       <w:r>
-        <w:t xml:space="preserve"> [</w:t>
-      </w:r>
-      <w:proofErr w:type="spellStart"/>
-      <w:r>
-        <w:t>k.ou.r.</w:t>
-      </w:r>
-      <w:proofErr w:type="gramStart"/>
-      <w:r>
-        <w:t>f.a</w:t>
-      </w:r>
-      <w:proofErr w:type="spellEnd"/>
-      <w:proofErr w:type="gramEnd"/>
-      <w:r>
-        <w:t>]</w:t>
+        <w:t xml:space="preserve"> [k.ou.r.f.a]</w:t>
       </w:r>
       <w:r>
         <w:t xml:space="preserve"> </w:t>
@@ -11784,15 +11520,7 @@
         <w:t xml:space="preserve">en français ou </w:t>
       </w:r>
       <w:r>
-        <w:t>/ˈ</w:t>
-      </w:r>
-      <w:proofErr w:type="spellStart"/>
-      <w:r>
-        <w:t>kurfa</w:t>
-      </w:r>
-      <w:proofErr w:type="spellEnd"/>
-      <w:r>
-        <w:t xml:space="preserve">/ en </w:t>
+        <w:t xml:space="preserve">/ˈkurfa/ en </w:t>
       </w:r>
       <w:r>
         <w:t>API</w:t>
@@ -11851,11 +11579,10 @@
         <w:t xml:space="preserve">Ce document du </w:t>
       </w:r>
       <w:r>
-        <w:t>1</w:t>
-      </w:r>
-      <w:r>
-        <w:t>8</w:t>
-      </w:r>
+        <w:t>22</w:t>
+      </w:r>
+      <w:bookmarkStart w:id="3" w:name="_GoBack"/>
+      <w:bookmarkEnd w:id="3"/>
       <w:r>
         <w:t xml:space="preserve"> </w:t>
       </w:r>
@@ -11891,7 +11618,6 @@
       <w:r>
         <w:t xml:space="preserve"> ; </w:t>
       </w:r>
-      <w:proofErr w:type="spellStart"/>
       <w:r>
         <w:rPr>
           <w:b/>
@@ -11899,7 +11625,6 @@
         </w:rPr>
         <w:t>kunti</w:t>
       </w:r>
-      <w:proofErr w:type="spellEnd"/>
       <w:r>
         <w:t xml:space="preserve"> </w:t>
       </w:r>
@@ -11970,16 +11695,11 @@
         <w:t>, « At »</w:t>
       </w:r>
       <w:r>
-        <w:t xml:space="preserve"> et « </w:t>
-      </w:r>
-      <w:proofErr w:type="spellStart"/>
-      <w:r>
-        <w:t>B</w:t>
+        <w:t xml:space="preserve"> et « B</w:t>
       </w:r>
       <w:r>
         <w:t>n</w:t>
       </w:r>
-      <w:proofErr w:type="spellEnd"/>
       <w:r>
         <w:t> », pour leurs participations aux premières parties de test et pour leurs suggestions. Remerciements spéciaux à mon fils « C</w:t>
       </w:r>
@@ -12035,10 +11755,10 @@
           <w:noProof/>
         </w:rPr>
         <w:drawing>
-          <wp:inline distT="0" distB="0" distL="0" distR="0" wp14:anchorId="6D57B017" wp14:editId="16167E59">
-            <wp:extent cx="6645910" cy="3740150"/>
+          <wp:inline distT="0" distB="0" distL="0" distR="0" wp14:anchorId="2BFEE640" wp14:editId="6C657B12">
+            <wp:extent cx="6645910" cy="4349115"/>
             <wp:effectExtent l="0" t="0" r="2540" b="0"/>
-            <wp:docPr id="4" name="Image 4"/>
+            <wp:docPr id="1" name="Image 1"/>
             <wp:cNvGraphicFramePr>
               <a:graphicFrameLocks xmlns:a="http://schemas.openxmlformats.org/drawingml/2006/main" noChangeAspect="1"/>
             </wp:cNvGraphicFramePr>
@@ -12067,7 +11787,7 @@
                   <pic:spPr bwMode="auto">
                     <a:xfrm>
                       <a:off x="0" y="0"/>
-                      <a:ext cx="6645910" cy="3740150"/>
+                      <a:ext cx="6645910" cy="4349115"/>
                     </a:xfrm>
                     <a:prstGeom prst="rect">
                       <a:avLst/>
@@ -12173,15 +11893,7 @@
     </w:p>
     <w:p>
       <w:r>
-        <w:t xml:space="preserve">Copyright (C) 2019 Lucas </w:t>
-      </w:r>
-      <w:proofErr w:type="spellStart"/>
-      <w:r>
-        <w:t>Borboleta</w:t>
-      </w:r>
-      <w:proofErr w:type="spellEnd"/>
-      <w:r>
-        <w:t xml:space="preserve"> (lucas.borboleta@free.fr).</w:t>
+        <w:t>Copyright (C) 2019 Lucas Borboleta (lucas.borboleta@free.fr).</w:t>
       </w:r>
     </w:p>
     <w:p>
@@ -12197,15 +11909,7 @@
         </w:rPr>
       </w:pPr>
       <w:r>
-        <w:t xml:space="preserve">Cette création par Lucas </w:t>
-      </w:r>
-      <w:proofErr w:type="spellStart"/>
-      <w:r>
-        <w:t>Borboleta</w:t>
-      </w:r>
-      <w:proofErr w:type="spellEnd"/>
-      <w:r>
-        <w:t xml:space="preserve"> (http://lucas.borboleta.blog.free.fr)</w:t>
+        <w:t>Cette création par Lucas Borboleta (http://lucas.borboleta.blog.free.fr)</w:t>
       </w:r>
       <w:r>
         <w:t xml:space="preserve"> est mise à disposition selon les termes de la</w:t>
@@ -12233,7 +11937,6 @@
       <w:r>
         <w:t>).</w:t>
       </w:r>
-      <w:bookmarkEnd w:id="0"/>
     </w:p>
     <w:sectPr>
       <w:footerReference w:type="default" r:id="rId40"/>
@@ -12290,27 +11993,14 @@
       <w:pStyle w:val="En-tte"/>
       <w:jc w:val="center"/>
     </w:pPr>
-    <w:r>
-      <w:fldChar w:fldCharType="begin"/>
-    </w:r>
-    <w:r>
-      <w:instrText xml:space="preserve"> FILENAME \* MERGEFORMAT </w:instrText>
-    </w:r>
-    <w:r>
-      <w:fldChar w:fldCharType="separate"/>
-    </w:r>
-    <w:r>
-      <w:rPr>
-        <w:noProof/>
-      </w:rPr>
-      <w:t>Jersi-version-2-les-regles</w:t>
-    </w:r>
-    <w:r>
-      <w:rPr>
-        <w:noProof/>
-      </w:rPr>
-      <w:fldChar w:fldCharType="end"/>
-    </w:r>
+    <w:fldSimple w:instr=" FILENAME \* MERGEFORMAT ">
+      <w:r>
+        <w:rPr>
+          <w:noProof/>
+        </w:rPr>
+        <w:t>Jersi-version-2-les-regles</w:t>
+      </w:r>
+    </w:fldSimple>
   </w:p>
 </w:ftr>
 </file>
@@ -14125,7 +13815,7 @@
 </file>
 
 <file path=customXml/itemProps1.xml><?xml version="1.0" encoding="utf-8"?>
-<ds:datastoreItem xmlns:ds="http://schemas.openxmlformats.org/officeDocument/2006/customXml" ds:itemID="{2E395048-D01D-4CDB-BDE0-79AB21974B6E}">
+<ds:datastoreItem xmlns:ds="http://schemas.openxmlformats.org/officeDocument/2006/customXml" ds:itemID="{B331E3B2-A9F0-4EC4-88A4-91D68E26948D}">
   <ds:schemaRefs>
     <ds:schemaRef ds:uri="http://schemas.openxmlformats.org/officeDocument/2006/bibliography"/>
   </ds:schemaRefs>

</xml_diff>

<commit_message>
On gaing english translation
Alignment of the French rules, i.e. same accuracy.
</commit_message>
<xml_diff>
--- a/Jersi-version-2-les-regles.docx
+++ b/Jersi-version-2-les-regles.docx
@@ -2044,7 +2044,13 @@
         <w:t>Blanc</w:t>
       </w:r>
       <w:r>
-        <w:t xml:space="preserve"> se place face aux rangées a et b, et </w:t>
+        <w:t xml:space="preserve"> se </w:t>
+      </w:r>
+      <w:r>
+        <w:t>tient</w:t>
+      </w:r>
+      <w:r>
+        <w:t xml:space="preserve"> face aux rangées a et b, et </w:t>
       </w:r>
       <w:r>
         <w:rPr>
@@ -2054,7 +2060,13 @@
         <w:t>noir</w:t>
       </w:r>
       <w:r>
-        <w:t xml:space="preserve"> face aux rangées </w:t>
+        <w:t xml:space="preserve"> </w:t>
+      </w:r>
+      <w:r>
+        <w:t xml:space="preserve">se tient </w:t>
+      </w:r>
+      <w:r>
+        <w:t xml:space="preserve">face aux rangées </w:t>
       </w:r>
       <w:r>
         <w:t>h</w:t>
@@ -2134,7 +2146,13 @@
         <w:fldChar w:fldCharType="end"/>
       </w:r>
       <w:r>
-        <w:t>) et sans obligation de remplir ces 2 rangées.</w:t>
+        <w:t xml:space="preserve">) et sans obligation de </w:t>
+      </w:r>
+      <w:r>
+        <w:t xml:space="preserve">complètement </w:t>
+      </w:r>
+      <w:r>
+        <w:t>remplir ces 2 rangées.</w:t>
       </w:r>
       <w:r>
         <w:t xml:space="preserve"> </w:t>
@@ -2154,7 +2172,25 @@
         <w:t>réparation</w:t>
       </w:r>
       <w:r>
-        <w:t xml:space="preserve"> aléatoire et §Préparation libre. La préparation symétrique est la plus rapide et celle recommandée pour débuter.</w:t>
+        <w:t xml:space="preserve"> aléatoire et §Préparation libre. La préparation symétrique est la plus rapide et </w:t>
+      </w:r>
+      <w:r>
+        <w:t xml:space="preserve">est </w:t>
+      </w:r>
+      <w:r>
+        <w:t xml:space="preserve">celle recommandée pour </w:t>
+      </w:r>
+      <w:r>
+        <w:t xml:space="preserve">les </w:t>
+      </w:r>
+      <w:r>
+        <w:t>début</w:t>
+      </w:r>
+      <w:r>
+        <w:t>ants</w:t>
+      </w:r>
+      <w:r>
+        <w:t>.</w:t>
       </w:r>
     </w:p>
     <w:p>
@@ -2284,7 +2320,13 @@
     </w:p>
     <w:p>
       <w:r>
-        <w:t xml:space="preserve">Les joueurs positionnent toutes leurs formes, une par une, à tour de rôle, </w:t>
+        <w:t xml:space="preserve">Les joueurs </w:t>
+      </w:r>
+      <w:r>
+        <w:t>posent</w:t>
+      </w:r>
+      <w:r>
+        <w:t xml:space="preserve"> toutes leurs formes, une par une, à tour de rôle, </w:t>
       </w:r>
       <w:r>
         <w:t>dans</w:t>
@@ -2323,7 +2365,13 @@
         <w:fldChar w:fldCharType="end"/>
       </w:r>
       <w:r>
-        <w:t xml:space="preserve">) et sans obligation de remplir ces 2 rangées. </w:t>
+        <w:t xml:space="preserve">) et sans obligation de </w:t>
+      </w:r>
+      <w:r>
+        <w:t xml:space="preserve">complétement </w:t>
+      </w:r>
+      <w:r>
+        <w:t xml:space="preserve">remplir ces 2 rangées. </w:t>
       </w:r>
       <w:r>
         <w:rPr>
@@ -2336,7 +2384,13 @@
         <w:t xml:space="preserve"> commence</w:t>
       </w:r>
       <w:r>
-        <w:t xml:space="preserve"> la pose</w:t>
+        <w:t xml:space="preserve"> la </w:t>
+      </w:r>
+      <w:r>
+        <w:t xml:space="preserve">phase de </w:t>
+      </w:r>
+      <w:r>
+        <w:t>pose</w:t>
       </w:r>
       <w:r>
         <w:t>.</w:t>
@@ -3569,7 +3623,16 @@
         <w:t>, puis m</w:t>
       </w:r>
       <w:r>
-        <w:t>élanger les autres formes et placer-les dans l’ordre indiqué</w:t>
+        <w:t>élanger</w:t>
+      </w:r>
+      <w:r>
+        <w:t xml:space="preserve"> aléatoirement</w:t>
+      </w:r>
+      <w:r>
+        <w:t xml:space="preserve"> les autres formes et placer-les dans l’ordre </w:t>
+      </w:r>
+      <w:r>
+        <w:t>suivant</w:t>
       </w:r>
       <w:r>
         <w:t> :</w:t>
@@ -6050,7 +6113,13 @@
     </w:p>
     <w:p>
       <w:r>
-        <w:t>Une pile de hauteur 2 se déplace de 1 case ou 2 cases alignées.</w:t>
+        <w:t>Une pile de hauteur 2 se déplace de 1 case ou 2 cases alignées</w:t>
+      </w:r>
+      <w:r>
+        <w:t xml:space="preserve"> avec la case de départ</w:t>
+      </w:r>
+      <w:r>
+        <w:t>.</w:t>
       </w:r>
     </w:p>
     <w:p>
@@ -6165,13 +6234,25 @@
         <w:t>Les</w:t>
       </w:r>
       <w:r>
-        <w:t xml:space="preserve"> rapports de </w:t>
-      </w:r>
-      <w:r>
-        <w:t xml:space="preserve">forces sont </w:t>
-      </w:r>
-      <w:r>
-        <w:t>les suivants</w:t>
+        <w:t xml:space="preserve"> </w:t>
+      </w:r>
+      <w:r>
+        <w:t>force</w:t>
+      </w:r>
+      <w:r>
+        <w:t>s</w:t>
+      </w:r>
+      <w:r>
+        <w:t xml:space="preserve"> </w:t>
+      </w:r>
+      <w:r>
+        <w:t xml:space="preserve">des formes </w:t>
+      </w:r>
+      <w:r>
+        <w:t xml:space="preserve">sont </w:t>
+      </w:r>
+      <w:r>
+        <w:t>ordonnées de la façon suivante</w:t>
       </w:r>
       <w:r>
         <w:t xml:space="preserve"> : </w:t>
@@ -11579,7 +11660,10 @@
         <w:t xml:space="preserve">Ce document du </w:t>
       </w:r>
       <w:r>
-        <w:t>22</w:t>
+        <w:t>2</w:t>
+      </w:r>
+      <w:r>
+        <w:t>6</w:t>
       </w:r>
       <w:bookmarkStart w:id="3" w:name="_GoBack"/>
       <w:bookmarkEnd w:id="3"/>
@@ -11993,14 +12077,27 @@
       <w:pStyle w:val="En-tte"/>
       <w:jc w:val="center"/>
     </w:pPr>
-    <w:fldSimple w:instr=" FILENAME \* MERGEFORMAT ">
-      <w:r>
-        <w:rPr>
-          <w:noProof/>
-        </w:rPr>
-        <w:t>Jersi-version-2-les-regles</w:t>
-      </w:r>
-    </w:fldSimple>
+    <w:r>
+      <w:fldChar w:fldCharType="begin"/>
+    </w:r>
+    <w:r>
+      <w:instrText xml:space="preserve"> FILENAME \* MERGEFORMAT </w:instrText>
+    </w:r>
+    <w:r>
+      <w:fldChar w:fldCharType="separate"/>
+    </w:r>
+    <w:r>
+      <w:rPr>
+        <w:noProof/>
+      </w:rPr>
+      <w:t>Jersi-version-2-les-regles</w:t>
+    </w:r>
+    <w:r>
+      <w:rPr>
+        <w:noProof/>
+      </w:rPr>
+      <w:fldChar w:fldCharType="end"/>
+    </w:r>
   </w:p>
 </w:ftr>
 </file>
@@ -13815,7 +13912,7 @@
 </file>
 
 <file path=customXml/itemProps1.xml><?xml version="1.0" encoding="utf-8"?>
-<ds:datastoreItem xmlns:ds="http://schemas.openxmlformats.org/officeDocument/2006/customXml" ds:itemID="{B331E3B2-A9F0-4EC4-88A4-91D68E26948D}">
+<ds:datastoreItem xmlns:ds="http://schemas.openxmlformats.org/officeDocument/2006/customXml" ds:itemID="{75430B16-099E-4FCE-9ED7-E5827E724A17}">
   <ds:schemaRefs>
     <ds:schemaRef ds:uri="http://schemas.openxmlformats.org/officeDocument/2006/bibliography"/>
   </ds:schemaRefs>

</xml_diff>